<commit_message>
Updated notes, removed old links
</commit_message>
<xml_diff>
--- a/Instructor Guide.docx
+++ b/Instructor Guide.docx
@@ -52,10 +52,7 @@
         <w:t>. It</w:t>
       </w:r>
       <w:r>
-        <w:t xml:space="preserve"> is intended as a two-week</w:t>
-      </w:r>
-      <w:r>
-        <w:t xml:space="preserve"> basic course.</w:t>
+        <w:t xml:space="preserve"> is intended as a two-week basic course.</w:t>
       </w:r>
     </w:p>
     <w:p>
@@ -68,10 +65,7 @@
       </w:r>
       <w:proofErr w:type="spellEnd"/>
       <w:r>
-        <w:t xml:space="preserve">—each slide has one picture and one sentence. There are two reasons for this. This first is that the more words you have on a slide, the less people will listen to you. The second is that </w:t>
-      </w:r>
-      <w:r>
-        <w:t xml:space="preserve">it reduces your temptation to just read from the slides. There are a few text-heavy slides in the slide deck, to make it more useful as a reference for students after the class. I skip those slides when I present, and I suggest you do too.  </w:t>
+        <w:t xml:space="preserve">—each slide has one picture and one sentence. There are two reasons for this. This first is that the more words you have on a slide, the less people will listen to you. The second is that it reduces your temptation to just read from the slides. There are a few text-heavy slides in the slide deck, to make it more useful as a reference for students after the class. I skip those slides when I present, and I suggest you do too.  </w:t>
       </w:r>
       <w:proofErr w:type="gramStart"/>
       <w:r>
@@ -79,10 +73,7 @@
       </w:r>
       <w:proofErr w:type="gramEnd"/>
       <w:r>
-        <w:t>, th</w:t>
-      </w:r>
-      <w:r>
-        <w:t>is guide has speaker notes.</w:t>
+        <w:t>, this guide has speaker notes.</w:t>
       </w:r>
     </w:p>
     <w:p>
@@ -101,7 +92,6 @@
         <w:r>
           <w:rPr>
             <w:rStyle w:val="Hyperlink"/>
-            <w:lang w:val="en-US" w:eastAsia="ar-SA" w:bidi="ar-SA"/>
           </w:rPr>
           <w:t>https://github.com/girldevelopit/girldevelopit-rdu-access</w:t>
         </w:r>
@@ -159,13 +149,7 @@
         <w:rPr>
           <w:b/>
         </w:rPr>
-        <w:t>Locate an appr</w:t>
-      </w:r>
-      <w:r>
-        <w:rPr>
-          <w:b/>
-        </w:rPr>
-        <w:t>opriate venue</w:t>
+        <w:t>Locate an appropriate venue</w:t>
       </w:r>
       <w:r>
         <w:t>. To conduct the course as planned, you’ll need a room with space for everyone in the class. I recommend capping the class at about 15 students. This space will need:</w:t>
@@ -210,10 +194,7 @@
         <w:t xml:space="preserve"> </w:t>
       </w:r>
       <w:r>
-        <w:t>read</w:t>
-      </w:r>
-      <w:r>
-        <w:t>er demos</w:t>
+        <w:t>reader demos</w:t>
       </w:r>
     </w:p>
     <w:p>
@@ -344,13 +325,7 @@
         <w:rPr>
           <w:b/>
         </w:rPr>
-        <w:t>Practice the pre</w:t>
-      </w:r>
-      <w:r>
-        <w:rPr>
-          <w:b/>
-        </w:rPr>
-        <w:t>sentation</w:t>
+        <w:t>Practice the presentation</w:t>
       </w:r>
       <w:r>
         <w:t>. Run through the full presentation at least once, preferably in front of an audience.</w:t>
@@ -385,10 +360,7 @@
         <w:t>Print the handouts</w:t>
       </w:r>
       <w:r>
-        <w:t xml:space="preserve">. Your printer will inevitably fail if you try to do it the </w:t>
-      </w:r>
-      <w:r>
-        <w:t>day of.</w:t>
+        <w:t>. Your printer will inevitably fail if you try to do it the day of.</w:t>
       </w:r>
     </w:p>
     <w:p>
@@ -415,10 +387,7 @@
       </w:r>
       <w:proofErr w:type="gramEnd"/>
       <w:r>
-        <w:t xml:space="preserve"> handouts, and a pen for each student. You’ll also need any cables or connectors to attach to the projector and speakers. Gather these things now, and put t</w:t>
-      </w:r>
-      <w:r>
-        <w:t xml:space="preserve">hem in your laptop bag. </w:t>
+        <w:t xml:space="preserve"> handouts, and a pen for each student. You’ll also need any cables or connectors to attach to the projector and speakers. Gather these things now, and put them in your laptop bag. </w:t>
       </w:r>
     </w:p>
     <w:p>
@@ -444,6 +413,9 @@
       </w:r>
     </w:p>
     <w:p>
+      <w:pPr>
+        <w:ind w:firstLine="720"/>
+      </w:pPr>
       <w:r>
         <w:t>Hello everyone!</w:t>
       </w:r>
@@ -454,10 +426,7 @@
         <w:ind w:left="720"/>
       </w:pPr>
       <w:r>
-        <w:t xml:space="preserve">I look forward to seeing you at tomorrow's workshop; it will be a lot of fun. To participate in the activities, you'll need a laptop </w:t>
-      </w:r>
-      <w:r>
-        <w:t xml:space="preserve">and a set of headphones. If you don't have access to a laptop, please let me know; we may be able to bring an extra for you. In class, we will be trying a </w:t>
+        <w:t xml:space="preserve">I look forward to seeing you at tomorrow's workshop; it will be a lot of fun. To participate in the activities, you'll need a laptop and a set of headphones. If you don't have access to a laptop, please let me know; we may be able to bring an extra for you. In class, we will be trying a </w:t>
       </w:r>
       <w:proofErr w:type="spellStart"/>
       <w:r>
@@ -465,10 +434,7 @@
       </w:r>
       <w:proofErr w:type="spellEnd"/>
       <w:r>
-        <w:t xml:space="preserve"> simulation that requires the Adobe Shockwave plugin. To save yourself some time, you can</w:t>
-      </w:r>
-      <w:r>
-        <w:t xml:space="preserve"> go to </w:t>
+        <w:t xml:space="preserve"> simulation that requires the Adobe Shockwave plugin. To save yourself some time, you can go to </w:t>
       </w:r>
       <w:hyperlink r:id="rId6" w:history="1">
         <w:r>
@@ -494,10 +460,7 @@
         <w:t xml:space="preserve">and Chrome </w:t>
       </w:r>
       <w:r>
-        <w:t>plugin you can use to do i</w:t>
-      </w:r>
-      <w:r>
-        <w:t xml:space="preserve">n-browser accessibility testing. Download it at </w:t>
+        <w:t xml:space="preserve">plugin you can use to do in-browser accessibility testing. Download it at </w:t>
       </w:r>
       <w:hyperlink r:id="rId7" w:history="1">
         <w:r>
@@ -552,10 +515,7 @@
       </w:r>
       <w:proofErr w:type="spellEnd"/>
       <w:r>
-        <w:t>), bring it</w:t>
-      </w:r>
-      <w:r>
-        <w:t xml:space="preserve"> along. </w:t>
+        <w:t xml:space="preserve">), bring it along. </w:t>
       </w:r>
     </w:p>
     <w:p>
@@ -620,10 +580,7 @@
       </w:r>
       <w:proofErr w:type="gramEnd"/>
       <w:r>
-        <w:t xml:space="preserve"> p</w:t>
-      </w:r>
-      <w:r>
-        <w:t xml:space="preserve">ut it in your laptop bag, along with all your supplies. Put this bag by the door/in your car. </w:t>
+        <w:t xml:space="preserve"> put it in your laptop bag, along with all your supplies. Put this bag by the door/in your car. </w:t>
       </w:r>
     </w:p>
     <w:p>
@@ -694,13 +651,7 @@
           <w:rPr>
             <w:rStyle w:val="Hyperlink"/>
           </w:rPr>
-          <w:t>http://bit.ly/p3</w:t>
-        </w:r>
-        <w:r>
-          <w:rPr>
-            <w:rStyle w:val="Hyperlink"/>
-          </w:rPr>
-          <w:t>JmJ2</w:t>
+          <w:t>http://bit.ly/p3JmJ2</w:t>
         </w:r>
       </w:hyperlink>
     </w:p>
@@ -824,10 +775,7 @@
         </w:numPr>
       </w:pPr>
       <w:r>
-        <w:t>Presente</w:t>
-      </w:r>
-      <w:r>
-        <w:t>r notes</w:t>
+        <w:t>Presenter notes</w:t>
       </w:r>
     </w:p>
     <w:p>
@@ -870,17 +818,33 @@
           <w:rPr>
             <w:rStyle w:val="Hyperlink"/>
           </w:rPr>
-          <w:t>http://examples.oreilly.com/9780596804299/voi</w:t>
+          <w:t>http://examples.oreilly.com/9780596804299/voiceover-free-bonus-appendix.pdf</w:t>
         </w:r>
+      </w:hyperlink>
+      <w:r>
+        <w:t>.</w:t>
+      </w:r>
+      <w:r>
+        <w:t xml:space="preserve"> You can also try </w:t>
+      </w:r>
+      <w:proofErr w:type="spellStart"/>
+      <w:r>
+        <w:t>TalkBack</w:t>
+      </w:r>
+      <w:proofErr w:type="spellEnd"/>
+      <w:r>
+        <w:t xml:space="preserve"> on an Android Phone (</w:t>
+      </w:r>
+      <w:hyperlink r:id="rId10" w:history="1">
         <w:r>
           <w:rPr>
             <w:rStyle w:val="Hyperlink"/>
           </w:rPr>
-          <w:t>ceover-free-bonus-appendix.pdf</w:t>
+          <w:t>https://support.google.com/accessibility/android/answer/6283677?hl=en&amp;ref_topic=3529932</w:t>
         </w:r>
       </w:hyperlink>
       <w:r>
-        <w:t>.</w:t>
+        <w:t>)</w:t>
       </w:r>
     </w:p>
     <w:p>
@@ -893,7 +857,7 @@
       </w:r>
       <w:proofErr w:type="spellEnd"/>
       <w:r>
-        <w:t xml:space="preserve"> and notifications. You don’t want your mom to Skype you in the middle of class. Open up a browser window with tabs for the slides and each demo. Mine were:</w:t>
+        <w:t xml:space="preserve"> and notifications. Open up a browser window with tabs for the slides and each demo. Mine were:</w:t>
       </w:r>
     </w:p>
     <w:p>
@@ -918,16 +882,13 @@
       </w:pPr>
       <w:proofErr w:type="spellStart"/>
       <w:r>
-        <w:t>Screenrea</w:t>
-      </w:r>
-      <w:r>
-        <w:t>der</w:t>
+        <w:t>Screenreader</w:t>
       </w:r>
       <w:proofErr w:type="spellEnd"/>
       <w:r>
         <w:t xml:space="preserve"> demo (</w:t>
       </w:r>
-      <w:hyperlink r:id="rId10" w:history="1">
+      <w:hyperlink r:id="rId11" w:history="1">
         <w:r>
           <w:rPr>
             <w:rStyle w:val="Hyperlink"/>
@@ -958,7 +919,7 @@
       <w:r>
         <w:t xml:space="preserve"> (</w:t>
       </w:r>
-      <w:hyperlink r:id="rId11" w:history="1">
+      <w:hyperlink r:id="rId12" w:history="1">
         <w:r>
           <w:rPr>
             <w:rStyle w:val="Hyperlink"/>
@@ -979,12 +940,9 @@
         </w:numPr>
       </w:pPr>
       <w:r>
-        <w:t>YouTube</w:t>
-      </w:r>
-      <w:r>
-        <w:t xml:space="preserve"> video of eye tracking software (</w:t>
-      </w:r>
-      <w:hyperlink r:id="rId12" w:history="1">
+        <w:t>YouTube video of eye tracking software (</w:t>
+      </w:r>
+      <w:hyperlink r:id="rId13" w:history="1">
         <w:r>
           <w:rPr>
             <w:rStyle w:val="Hyperlink"/>
@@ -1005,35 +963,6 @@
         </w:numPr>
       </w:pPr>
       <w:r>
-        <w:t>Example of a moving clickable element (</w:t>
-      </w:r>
-      <w:hyperlink r:id="rId13" w:history="1">
-        <w:r>
-          <w:rPr>
-            <w:rStyle w:val="Hyperlink"/>
-          </w:rPr>
-          <w:t>http://</w:t>
-        </w:r>
-        <w:r>
-          <w:rPr>
-            <w:rStyle w:val="Hyperlink"/>
-          </w:rPr>
-          <w:t>photojojo.com/store/awesomeness/iphone-boom-mic/</w:t>
-        </w:r>
-      </w:hyperlink>
-      <w:r>
-        <w:t xml:space="preserve">, video in slideshow with moving pause button) </w:t>
-      </w:r>
-    </w:p>
-    <w:p>
-      <w:pPr>
-        <w:pStyle w:val="ListParagraph"/>
-        <w:numPr>
-          <w:ilvl w:val="0"/>
-          <w:numId w:val="3"/>
-        </w:numPr>
-      </w:pPr>
-      <w:r>
         <w:t>Example of popup signup (</w:t>
       </w:r>
       <w:hyperlink r:id="rId14" w:history="1">
@@ -1041,13 +970,7 @@
           <w:rPr>
             <w:rStyle w:val="Hyperlink"/>
           </w:rPr>
-          <w:t>http://codecanyon.net/item/subscribe-popup/full_</w:t>
-        </w:r>
-        <w:r>
-          <w:rPr>
-            <w:rStyle w:val="Hyperlink"/>
-          </w:rPr>
-          <w:t>screen_preview/2421232</w:t>
+          <w:t>http://codecanyon.net/item/subscribe-popup/full_screen_preview/2421232</w:t>
         </w:r>
       </w:hyperlink>
       <w:r>
@@ -1075,7 +998,6 @@
         <w:t xml:space="preserve"> email to the class, with a link to the slides. </w:t>
       </w:r>
     </w:p>
-    <w:p/>
     <w:p>
       <w:pPr>
         <w:pStyle w:val="Heading1"/>
@@ -1087,6 +1009,43 @@
       </w:r>
     </w:p>
     <w:p>
+      <w:r>
+        <w:rPr>
+          <w:b/>
+        </w:rPr>
+        <w:t xml:space="preserve">NOTE: </w:t>
+      </w:r>
+      <w:r>
+        <w:rPr>
+          <w:b/>
+        </w:rPr>
+        <w:t xml:space="preserve">These notes are embedded in the presentation itself as speaker notes. </w:t>
+      </w:r>
+      <w:r>
+        <w:t>To activate the speaker view with notes, open the presentation and press "S."</w:t>
+      </w:r>
+      <w:r>
+        <w:t xml:space="preserve"> This view </w:t>
+      </w:r>
+      <w:r>
+        <w:rPr>
+          <w:b/>
+        </w:rPr>
+        <w:t>will not work if you are viewing the slides locally.</w:t>
+      </w:r>
+      <w:r>
+        <w:t xml:space="preserve"> You'll need to upload them to a server, or use </w:t>
+      </w:r>
+      <w:proofErr w:type="spellStart"/>
+      <w:r>
+        <w:t>GitHub</w:t>
+      </w:r>
+      <w:proofErr w:type="spellEnd"/>
+      <w:r>
+        <w:t xml:space="preserve"> Pages</w:t>
+      </w:r>
+    </w:p>
+    <w:p>
       <w:pPr>
         <w:pStyle w:val="Heading2"/>
       </w:pPr>
@@ -1109,10 +1068,7 @@
     </w:p>
     <w:p>
       <w:r>
-        <w:t xml:space="preserve">Have everyone fill out a name card, and hang it on their laptop. Go around the room and </w:t>
-      </w:r>
-      <w:r>
-        <w:t>do introductions—keep it moving.</w:t>
+        <w:t>Have everyone fill out a name card, and hang it on their laptop. Go around the room and do introductions—keep it moving.</w:t>
       </w:r>
     </w:p>
     <w:p>
@@ -1153,10 +1109,7 @@
         </w:rPr>
       </w:pPr>
       <w:r>
-        <w:t>Throw some numbers out. From the</w:t>
-      </w:r>
-      <w:r>
-        <w:t xml:space="preserve"> Census Bureau:</w:t>
+        <w:t>Throw some numbers out. From the Census Bureau:</w:t>
       </w:r>
     </w:p>
     <w:p>
@@ -1223,10 +1176,7 @@
         </w:rPr>
       </w:pPr>
       <w:r>
-        <w:t>38 percent of adult</w:t>
-      </w:r>
-      <w:r>
-        <w:t>s 65 and older have disabilities.</w:t>
+        <w:t>38 percent of adults 65 and older have disabilities.</w:t>
       </w:r>
     </w:p>
     <w:p>
@@ -1309,10 +1259,7 @@
       </w:r>
       <w:proofErr w:type="gramEnd"/>
       <w:r>
-        <w:t xml:space="preserve"> limitations </w:t>
-      </w:r>
-      <w:r>
-        <w:t>in cognitive functioning or who have a mental or emotional illness.</w:t>
+        <w:t xml:space="preserve"> limitations in cognitive functioning or who have a mental or emotional illness.</w:t>
       </w:r>
     </w:p>
     <w:p>
@@ -1343,9 +1290,26 @@
     </w:p>
     <w:p>
       <w:pPr>
+        <w:suppressAutoHyphens w:val="0"/>
+        <w:spacing w:before="0" w:after="0" w:line="240" w:lineRule="auto"/>
+        <w:rPr>
+          <w:caps/>
+          <w:color w:val="151515"/>
+          <w:spacing w:val="15"/>
+          <w:sz w:val="22"/>
+          <w:szCs w:val="22"/>
+        </w:rPr>
+      </w:pPr>
+      <w:r>
+        <w:br w:type="page"/>
+      </w:r>
+    </w:p>
+    <w:p>
+      <w:pPr>
         <w:pStyle w:val="Heading3"/>
       </w:pPr>
       <w:r>
+        <w:lastRenderedPageBreak/>
         <w:t>Benefits of Accessibility</w:t>
       </w:r>
     </w:p>
@@ -1356,10 +1320,7 @@
     </w:p>
     <w:p>
       <w:r>
-        <w:t>Ask if people r</w:t>
-      </w:r>
-      <w:r>
-        <w:t xml:space="preserve">ecognize curb cut, then point out that while wheelchairs use them, so do strollers, people with luggage, etc.  Mention how accessibility can help the non-disabled as well. </w:t>
+        <w:t xml:space="preserve">Ask if people recognize curb cut, then point out that while wheelchairs use them, so do strollers, people with luggage, etc.  Mention how accessibility can help the non-disabled as well. </w:t>
       </w:r>
     </w:p>
     <w:p>
@@ -1367,7 +1328,6 @@
         <w:pStyle w:val="Heading3"/>
       </w:pPr>
       <w:r>
-        <w:lastRenderedPageBreak/>
         <w:t>Types of Disability</w:t>
       </w:r>
       <w:bookmarkStart w:id="0" w:name="_GoBack"/>
@@ -1391,10 +1351,7 @@
         <w:t>Ask the class</w:t>
       </w:r>
       <w:r>
-        <w:t xml:space="preserve"> about types of disabilities, fa</w:t>
-      </w:r>
-      <w:r>
-        <w:t>cilitate discussion. You are fishing for:</w:t>
+        <w:t xml:space="preserve"> about types of disabilities, facilitate discussion. You are fishing for:</w:t>
       </w:r>
     </w:p>
     <w:p>
@@ -1442,10 +1399,7 @@
         </w:numPr>
       </w:pPr>
       <w:r>
-        <w:t>Cognitive disabilities: dyslexia, low literacy, learni</w:t>
-      </w:r>
-      <w:r>
-        <w:t>ng disabilities</w:t>
+        <w:t>Cognitive disabilities: dyslexia, low literacy, learning disabilities</w:t>
       </w:r>
     </w:p>
     <w:p>
@@ -1476,10 +1430,7 @@
         <w:pStyle w:val="Heading2"/>
       </w:pPr>
       <w:r>
-        <w:t>Vis</w:t>
-      </w:r>
-      <w:r>
-        <w:t>ual disabilities</w:t>
+        <w:t>Visual disabilities</w:t>
       </w:r>
     </w:p>
     <w:p>
@@ -1537,10 +1488,7 @@
         </w:rPr>
       </w:pPr>
       <w:r>
-        <w:t>Basics: screen readers read linearly, keep alt text short, describe function, not cont</w:t>
-      </w:r>
-      <w:r>
-        <w:t xml:space="preserve">ent, </w:t>
+        <w:t xml:space="preserve">Basics: screen readers read linearly, keep alt text short, describe function, not content, </w:t>
       </w:r>
       <w:proofErr w:type="gramStart"/>
       <w:r>
@@ -1607,6 +1555,7 @@
     </w:p>
     <w:p>
       <w:r>
+        <w:lastRenderedPageBreak/>
         <w:t xml:space="preserve">Use color carefully (color blindness), accommodate low-sight users who need good contrast, zoom. </w:t>
       </w:r>
       <w:proofErr w:type="gramStart"/>
@@ -1640,11 +1589,7 @@
     </w:p>
     <w:p>
       <w:r>
-        <w:lastRenderedPageBreak/>
-        <w:t>Captions/t</w:t>
-      </w:r>
-      <w:r>
-        <w:t xml:space="preserve">ranscripts, noise should not be the sole indicator of an event or function. </w:t>
+        <w:t xml:space="preserve">Captions/transcripts, noise should not be the sole indicator of an event or function. </w:t>
       </w:r>
     </w:p>
     <w:p>
@@ -1687,10 +1632,7 @@
     </w:p>
     <w:p>
       <w:r>
-        <w:t>Flicker</w:t>
-      </w:r>
-      <w:r>
-        <w:t xml:space="preserve">ing elements can trigger seizures. </w:t>
+        <w:t xml:space="preserve">Flickering elements can trigger seizures. </w:t>
       </w:r>
     </w:p>
     <w:p>
@@ -1708,10 +1650,7 @@
     </w:p>
     <w:p>
       <w:r>
-        <w:t>Cognitive and learning disabilities are common, but there is not too much research on usability. (Also includes LEP, low-English proficiency) Scanning is a high-level task; make p</w:t>
-      </w:r>
-      <w:r>
-        <w:t xml:space="preserve">rimary content easy to find, provide extra time on timed elements, </w:t>
+        <w:t xml:space="preserve">Cognitive and learning disabilities are common, but there is not too much research on usability. (Also includes LEP, low-English proficiency) Scanning is a high-level task; make primary content easy to find, provide extra time on timed elements, </w:t>
       </w:r>
       <w:proofErr w:type="gramStart"/>
       <w:r>
@@ -1763,6 +1702,27 @@
     </w:p>
     <w:p>
       <w:pPr>
+        <w:suppressAutoHyphens w:val="0"/>
+        <w:spacing w:before="0" w:after="0" w:line="240" w:lineRule="auto"/>
+        <w:rPr>
+          <w:caps/>
+          <w:color w:val="FFFFFF"/>
+          <w:spacing w:val="15"/>
+          <w:sz w:val="22"/>
+          <w:szCs w:val="22"/>
+        </w:rPr>
+      </w:pPr>
+      <w:r>
+        <w:rPr>
+          <w:b/>
+          <w:bCs/>
+          <w:color w:val="FFFFFF"/>
+        </w:rPr>
+        <w:br w:type="page"/>
+      </w:r>
+    </w:p>
+    <w:p>
+      <w:pPr>
         <w:pStyle w:val="Heading1"/>
         <w:spacing w:before="240"/>
       </w:pPr>
@@ -1772,6 +1732,7 @@
           <w:bCs w:val="0"/>
           <w:color w:val="FFFFFF"/>
         </w:rPr>
+        <w:lastRenderedPageBreak/>
         <w:t>Class 2 Introduction</w:t>
       </w:r>
     </w:p>
@@ -1785,10 +1746,7 @@
         <w:pStyle w:val="Heading2"/>
       </w:pPr>
       <w:r>
-        <w:t>Common</w:t>
-      </w:r>
-      <w:r>
-        <w:t xml:space="preserve"> problems</w:t>
+        <w:t>Common problems</w:t>
       </w:r>
     </w:p>
     <w:p>
@@ -1852,10 +1810,7 @@
         <w:pStyle w:val="Heading2"/>
       </w:pPr>
       <w:r>
-        <w:t>What</w:t>
-      </w:r>
-      <w:r>
-        <w:t xml:space="preserve"> are html headings and how should I use them?</w:t>
+        <w:t>What are html headings and how should I use them?</w:t>
       </w:r>
     </w:p>
     <w:p>
@@ -1881,7 +1836,6 @@
     </w:p>
     <w:p>
       <w:r>
-        <w:lastRenderedPageBreak/>
         <w:t xml:space="preserve">Talk about </w:t>
       </w:r>
       <w:hyperlink r:id="rId19" w:history="1">
@@ -1893,10 +1847,7 @@
         </w:r>
       </w:hyperlink>
       <w:r>
-        <w:t xml:space="preserve"> of HTML 5 tags &amp; headings and the current state of the HTML5 heading algorithm (h1's that start over with</w:t>
-      </w:r>
-      <w:r>
-        <w:t xml:space="preserve"> new landmarks). Mention </w:t>
+        <w:t xml:space="preserve"> of HTML 5 tags &amp; headings and the current state of the HTML5 heading algorithm (h1's that start over with new landmarks). Mention </w:t>
       </w:r>
       <w:hyperlink r:id="rId20" w:history="1">
         <w:r>
@@ -1931,14 +1882,7 @@
           <w:b/>
           <w:bCs/>
         </w:rPr>
-        <w:t>Activity 1: add a la</w:t>
-      </w:r>
-      <w:r>
-        <w:rPr>
-          <w:b/>
-          <w:bCs/>
-        </w:rPr>
-        <w:t>bel to an HTML form</w:t>
+        <w:t>Activity 1: add a label to an HTML form</w:t>
       </w:r>
     </w:p>
     <w:p>
@@ -1955,10 +1899,7 @@
       </w:pPr>
       <w:r>
         <w:br/>
-        <w:t>A</w:t>
-      </w:r>
-      <w:r>
-        <w:t xml:space="preserve"> common problem cited in the WebAIM survey is “unexpected screen changes”. Discuss how to warn users of links that open in new windows with </w:t>
+        <w:t xml:space="preserve">A common problem cited in the WebAIM survey is “unexpected screen changes”. Discuss how to warn users of links that open in new windows with </w:t>
       </w:r>
       <w:proofErr w:type="spellStart"/>
       <w:r>
@@ -1966,10 +1907,7 @@
       </w:r>
       <w:proofErr w:type="spellEnd"/>
       <w:r>
-        <w:t xml:space="preserve"> text and title attributes. Include a discussio</w:t>
-      </w:r>
-      <w:r>
-        <w:t>n about how it's really about usability in general. Recommended reading: “Don't Make Me Think” by Steve Krug</w:t>
+        <w:t xml:space="preserve"> text and title attributes. Include a discussion about how it's really about usability in general. Recommended reading: “Don't Make Me Think” by Steve Krug</w:t>
       </w:r>
     </w:p>
     <w:p>
@@ -2000,10 +1938,7 @@
       </w:r>
       <w:proofErr w:type="spellStart"/>
       <w:r>
-        <w:t>tabInd</w:t>
-      </w:r>
-      <w:r>
-        <w:t>ex</w:t>
+        <w:t>tabIndex</w:t>
       </w:r>
       <w:proofErr w:type="spellEnd"/>
       <w:r>
@@ -2022,10 +1957,7 @@
         <w:pStyle w:val="Heading3"/>
       </w:pPr>
       <w:r>
-        <w:t xml:space="preserve">How </w:t>
-      </w:r>
-      <w:r>
-        <w:t>do I code CSS for accessibility?</w:t>
+        <w:t>How do I code CSS for accessibility?</w:t>
       </w:r>
     </w:p>
     <w:p>
@@ -2034,8 +1966,6 @@
       </w:pPr>
       <w:r>
         <w:br/>
-      </w:r>
-      <w:r>
         <w:t xml:space="preserve">Give overview of how CSS can be used for accessibility. Topics covered: </w:t>
       </w:r>
       <w:proofErr w:type="spellStart"/>
@@ -2060,6 +1990,7 @@
         <w:pStyle w:val="Heading2"/>
       </w:pPr>
       <w:r>
+        <w:lastRenderedPageBreak/>
         <w:t>Offscreen content: how does it work?</w:t>
       </w:r>
     </w:p>
@@ -2097,10 +2028,7 @@
         <w:pStyle w:val="BodyText"/>
       </w:pPr>
       <w:r>
-        <w:t>S</w:t>
-      </w:r>
-      <w:r>
-        <w:t xml:space="preserve">how CSS for hiding content from everyone: display: none and visibility: hidden. </w:t>
+        <w:t xml:space="preserve">Show CSS for hiding content from everyone: display: none and visibility: hidden. </w:t>
       </w:r>
       <w:r>
         <w:rPr>
@@ -2124,10 +2052,7 @@
       </w:pPr>
       <w:r>
         <w:br/>
-        <w:t>Wrap up by answering questions and providing resourc</w:t>
-      </w:r>
-      <w:r>
-        <w:t>es.</w:t>
+        <w:t>Wrap up by answering questions and providing resources.</w:t>
       </w:r>
     </w:p>
     <w:p>
@@ -2171,13 +2096,7 @@
           <w:rPr>
             <w:rStyle w:val="Hyperlink"/>
           </w:rPr>
-          <w:t>http://webaim.org/techniques/semantics</w:t>
-        </w:r>
-        <w:r>
-          <w:rPr>
-            <w:rStyle w:val="Hyperlink"/>
-          </w:rPr>
-          <w:t>tructure/</w:t>
+          <w:t>http://webaim.org/techniques/semanticstructure/</w:t>
         </w:r>
       </w:hyperlink>
     </w:p>
@@ -2281,10 +2200,7 @@
     </w:p>
     <w:p>
       <w:r>
-        <w:t xml:space="preserve">Have students </w:t>
-      </w:r>
-      <w:r>
-        <w:t xml:space="preserve">try the </w:t>
+        <w:t xml:space="preserve">Have students try the </w:t>
       </w:r>
       <w:proofErr w:type="spellStart"/>
       <w:r>
@@ -2319,10 +2235,7 @@
       </w:r>
       <w:proofErr w:type="gramEnd"/>
       <w:r>
-        <w:t>. Time limit to ten minutes, and</w:t>
-      </w:r>
-      <w:r>
-        <w:t xml:space="preserve"> cut it short if students seem bored or frustrated. </w:t>
+        <w:t xml:space="preserve">. Time limit to ten minutes, and cut it short if students seem bored or frustrated. </w:t>
       </w:r>
     </w:p>
     <w:p>
@@ -2343,10 +2256,7 @@
       </w:r>
       <w:proofErr w:type="spellEnd"/>
       <w:r>
-        <w:t xml:space="preserve">. Show students how they can set up the Accessibility Shortcut (triple tap home button to enable/disable VoiceOver, configurable from Settings &gt; General </w:t>
-      </w:r>
-      <w:r>
-        <w:t>&gt; Accessibility).</w:t>
+        <w:t>. Show students how they can set up the Accessibility Shortcut (triple tap home button to enable/disable VoiceOver, configurable from Settings &gt; General &gt; Accessibility).</w:t>
       </w:r>
     </w:p>
     <w:p>
@@ -2359,10 +2269,7 @@
     </w:p>
     <w:p>
       <w:r>
-        <w:t>Pass out the alt text handout (the one with the kittens). Have students work in pairs or groups of three to decide on good alt text for each image. Lead a brief class discussion of what people picked and</w:t>
-      </w:r>
-      <w:r>
-        <w:t xml:space="preserve"> why. </w:t>
+        <w:t xml:space="preserve">Pass out the alt text handout (the one with the kittens). Have students work in pairs or groups of three to decide on good alt text for each image. Lead a brief class discussion of what people picked and why. </w:t>
       </w:r>
       <w:proofErr w:type="gramStart"/>
       <w:r>
@@ -2383,10 +2290,7 @@
     </w:p>
     <w:p>
       <w:r>
-        <w:t>Students can do this activity alone or in pairs, depending on the size of the class. Have each student/group visit a site they use</w:t>
-      </w:r>
-      <w:r>
-        <w:t xml:space="preserve"> a lot, and identify one accessibility feature that is already part of the site, and one thing they would change. If people get stuck, recommend:</w:t>
+        <w:t>Students can do this activity alone or in pairs, depending on the size of the class. Have each student/group visit a site they use a lot, and identify one accessibility feature that is already part of the site, and one thing they would change. If people get stuck, recommend:</w:t>
       </w:r>
     </w:p>
     <w:p>
@@ -2422,13 +2326,7 @@
           <w:rPr>
             <w:rStyle w:val="Hyperlink"/>
           </w:rPr>
-          <w:t>http://</w:t>
-        </w:r>
-        <w:r>
-          <w:rPr>
-            <w:rStyle w:val="Hyperlink"/>
-          </w:rPr>
-          <w:t>www.ebay.com/</w:t>
+          <w:t>http://www.ebay.com/</w:t>
         </w:r>
       </w:hyperlink>
     </w:p>
@@ -2500,10 +2398,7 @@
         <w:pStyle w:val="BodyText"/>
       </w:pPr>
       <w:r>
-        <w:t xml:space="preserve">Students should experiment with adding a label to a form. Make sure the for attribute links the label to an input or other form </w:t>
-      </w:r>
-      <w:r>
-        <w:t xml:space="preserve">element. Suggest adding labels to a group of radio buttons using </w:t>
+        <w:t xml:space="preserve">Students should experiment with adding a label to a form. Make sure the for attribute links the label to an input or other form element. Suggest adding labels to a group of radio buttons using </w:t>
       </w:r>
       <w:proofErr w:type="gramStart"/>
       <w:r>
@@ -2551,10 +2446,7 @@
       </w:r>
       <w:proofErr w:type="spellEnd"/>
       <w:r>
-        <w:t xml:space="preserve">=”1” (or higher numbers) to see how they affect the flow </w:t>
-      </w:r>
-      <w:r>
-        <w:t xml:space="preserve">of an HTML document. Have a discussion about the purpose of each value. </w:t>
+        <w:t xml:space="preserve">=”1” (or higher numbers) to see how they affect the flow of an HTML document. Have a discussion about the purpose of each value. </w:t>
       </w:r>
     </w:p>
     <w:p>
@@ -2579,10 +2471,7 @@
       </w:r>
       <w:proofErr w:type="spellEnd"/>
       <w:r>
-        <w:t xml:space="preserve"> and see how it affects the keyboard (and a screen reader, if available). They should</w:t>
-      </w:r>
-      <w:r>
-        <w:t xml:space="preserve"> also experiment with “really hiding” content to remove it from the flow of a document.</w:t>
+        <w:t xml:space="preserve"> and see how it affects the keyboard (and a screen reader, if available). They should also experiment with “really hiding” content to remove it from the flow of a document.</w:t>
       </w:r>
     </w:p>
     <w:sectPr>
@@ -2617,6 +2506,7 @@
     <w:lvl w:ilvl="1">
       <w:start w:val="1"/>
       <w:numFmt w:val="none"/>
+      <w:pStyle w:val="Heading2"/>
       <w:suff w:val="nothing"/>
       <w:lvlText w:val=""/>
       <w:lvlJc w:val="left"/>
@@ -2630,6 +2520,7 @@
     <w:lvl w:ilvl="2">
       <w:start w:val="1"/>
       <w:numFmt w:val="none"/>
+      <w:pStyle w:val="Heading3"/>
       <w:suff w:val="nothing"/>
       <w:lvlText w:val=""/>
       <w:lvlJc w:val="left"/>
@@ -2643,6 +2534,7 @@
     <w:lvl w:ilvl="3">
       <w:start w:val="1"/>
       <w:numFmt w:val="none"/>
+      <w:pStyle w:val="Heading4"/>
       <w:suff w:val="nothing"/>
       <w:lvlText w:val=""/>
       <w:lvlJc w:val="left"/>
@@ -2656,6 +2548,7 @@
     <w:lvl w:ilvl="4">
       <w:start w:val="1"/>
       <w:numFmt w:val="none"/>
+      <w:pStyle w:val="Heading5"/>
       <w:suff w:val="nothing"/>
       <w:lvlText w:val=""/>
       <w:lvlJc w:val="left"/>
@@ -2669,6 +2562,7 @@
     <w:lvl w:ilvl="5">
       <w:start w:val="1"/>
       <w:numFmt w:val="none"/>
+      <w:pStyle w:val="Heading6"/>
       <w:suff w:val="nothing"/>
       <w:lvlText w:val=""/>
       <w:lvlJc w:val="left"/>
@@ -2682,6 +2576,7 @@
     <w:lvl w:ilvl="6">
       <w:start w:val="1"/>
       <w:numFmt w:val="none"/>
+      <w:pStyle w:val="Heading7"/>
       <w:suff w:val="nothing"/>
       <w:lvlText w:val=""/>
       <w:lvlJc w:val="left"/>
@@ -2695,6 +2590,7 @@
     <w:lvl w:ilvl="7">
       <w:start w:val="1"/>
       <w:numFmt w:val="none"/>
+      <w:pStyle w:val="Heading8"/>
       <w:suff w:val="nothing"/>
       <w:lvlText w:val=""/>
       <w:lvlJc w:val="left"/>
@@ -2708,6 +2604,7 @@
     <w:lvl w:ilvl="8">
       <w:start w:val="1"/>
       <w:numFmt w:val="none"/>
+      <w:pStyle w:val="Heading9"/>
       <w:suff w:val="nothing"/>
       <w:lvlText w:val=""/>
       <w:lvlJc w:val="left"/>
@@ -4317,6 +4214,7 @@
   <w:style w:type="paragraph" w:default="1" w:styleId="Normal">
     <w:name w:val="Normal"/>
     <w:qFormat/>
+    <w:rsid w:val="00E00F14"/>
     <w:pPr>
       <w:suppressAutoHyphens/>
       <w:spacing w:before="200" w:after="200" w:line="276" w:lineRule="auto"/>
@@ -4332,6 +4230,7 @@
     <w:basedOn w:val="Normal"/>
     <w:next w:val="BodyText"/>
     <w:qFormat/>
+    <w:rsid w:val="00E00F14"/>
     <w:pPr>
       <w:pBdr>
         <w:top w:val="single" w:sz="20" w:space="0" w:color="000000"/>
@@ -4358,6 +4257,7 @@
     <w:basedOn w:val="Normal"/>
     <w:next w:val="BodyText"/>
     <w:qFormat/>
+    <w:rsid w:val="00E00F14"/>
     <w:pPr>
       <w:numPr>
         <w:ilvl w:val="1"/>
@@ -4385,6 +4285,7 @@
     <w:basedOn w:val="Normal"/>
     <w:next w:val="BodyText"/>
     <w:qFormat/>
+    <w:rsid w:val="00E00F14"/>
     <w:pPr>
       <w:numPr>
         <w:ilvl w:val="2"/>
@@ -4410,6 +4311,7 @@
     <w:basedOn w:val="Normal"/>
     <w:next w:val="BodyText"/>
     <w:qFormat/>
+    <w:rsid w:val="00E00F14"/>
     <w:pPr>
       <w:numPr>
         <w:ilvl w:val="3"/>
@@ -4435,6 +4337,7 @@
     <w:basedOn w:val="Normal"/>
     <w:next w:val="BodyText"/>
     <w:qFormat/>
+    <w:rsid w:val="00E00F14"/>
     <w:pPr>
       <w:numPr>
         <w:ilvl w:val="4"/>
@@ -4459,6 +4362,7 @@
     <w:basedOn w:val="Normal"/>
     <w:next w:val="BodyText"/>
     <w:qFormat/>
+    <w:rsid w:val="00E00F14"/>
     <w:pPr>
       <w:numPr>
         <w:ilvl w:val="5"/>
@@ -4483,6 +4387,7 @@
     <w:basedOn w:val="Normal"/>
     <w:next w:val="BodyText"/>
     <w:qFormat/>
+    <w:rsid w:val="00E00F14"/>
     <w:pPr>
       <w:numPr>
         <w:ilvl w:val="6"/>
@@ -4504,6 +4409,7 @@
     <w:basedOn w:val="Normal"/>
     <w:next w:val="BodyText"/>
     <w:qFormat/>
+    <w:rsid w:val="00E00F14"/>
     <w:pPr>
       <w:numPr>
         <w:ilvl w:val="7"/>
@@ -4524,6 +4430,7 @@
     <w:basedOn w:val="Normal"/>
     <w:next w:val="BodyText"/>
     <w:qFormat/>
+    <w:rsid w:val="00E00F14"/>
     <w:pPr>
       <w:numPr>
         <w:ilvl w:val="8"/>
@@ -4551,6 +4458,7 @@
     <w:uiPriority w:val="99"/>
     <w:semiHidden/>
     <w:unhideWhenUsed/>
+    <w:qFormat/>
     <w:tblPr>
       <w:tblInd w:w="0" w:type="dxa"/>
       <w:tblCellMar>
@@ -4569,172 +4477,197 @@
   </w:style>
   <w:style w:type="character" w:customStyle="1" w:styleId="WW8Num2z0">
     <w:name w:val="WW8Num2z0"/>
+    <w:rsid w:val="00E00F14"/>
     <w:rPr>
       <w:rFonts w:ascii="Symbol" w:hAnsi="Symbol" w:cs="Symbol"/>
     </w:rPr>
   </w:style>
   <w:style w:type="character" w:customStyle="1" w:styleId="WW8Num2z1">
     <w:name w:val="WW8Num2z1"/>
+    <w:rsid w:val="00E00F14"/>
     <w:rPr>
       <w:rFonts w:ascii="Courier New" w:hAnsi="Courier New" w:cs="Courier New"/>
     </w:rPr>
   </w:style>
   <w:style w:type="character" w:customStyle="1" w:styleId="WW8Num2z2">
     <w:name w:val="WW8Num2z2"/>
+    <w:rsid w:val="00E00F14"/>
     <w:rPr>
       <w:rFonts w:ascii="Wingdings" w:hAnsi="Wingdings" w:cs="Wingdings"/>
     </w:rPr>
   </w:style>
   <w:style w:type="character" w:customStyle="1" w:styleId="WW8Num3z0">
     <w:name w:val="WW8Num3z0"/>
+    <w:rsid w:val="00E00F14"/>
     <w:rPr>
       <w:rFonts w:ascii="Symbol" w:hAnsi="Symbol" w:cs="Symbol"/>
     </w:rPr>
   </w:style>
   <w:style w:type="character" w:customStyle="1" w:styleId="WW8Num3z1">
     <w:name w:val="WW8Num3z1"/>
+    <w:rsid w:val="00E00F14"/>
     <w:rPr>
       <w:rFonts w:ascii="Courier New" w:hAnsi="Courier New" w:cs="Courier New"/>
     </w:rPr>
   </w:style>
   <w:style w:type="character" w:customStyle="1" w:styleId="WW8Num3z2">
     <w:name w:val="WW8Num3z2"/>
+    <w:rsid w:val="00E00F14"/>
     <w:rPr>
       <w:rFonts w:ascii="Wingdings" w:hAnsi="Wingdings" w:cs="Wingdings"/>
     </w:rPr>
   </w:style>
   <w:style w:type="character" w:customStyle="1" w:styleId="WW8Num4z0">
     <w:name w:val="WW8Num4z0"/>
+    <w:rsid w:val="00E00F14"/>
     <w:rPr>
       <w:rFonts w:ascii="Symbol" w:hAnsi="Symbol" w:cs="Symbol"/>
     </w:rPr>
   </w:style>
   <w:style w:type="character" w:customStyle="1" w:styleId="WW8Num4z1">
     <w:name w:val="WW8Num4z1"/>
+    <w:rsid w:val="00E00F14"/>
     <w:rPr>
       <w:rFonts w:ascii="Courier New" w:hAnsi="Courier New" w:cs="Courier New"/>
     </w:rPr>
   </w:style>
   <w:style w:type="character" w:customStyle="1" w:styleId="WW8Num4z2">
     <w:name w:val="WW8Num4z2"/>
+    <w:rsid w:val="00E00F14"/>
     <w:rPr>
       <w:rFonts w:ascii="Wingdings" w:hAnsi="Wingdings" w:cs="Wingdings"/>
     </w:rPr>
   </w:style>
   <w:style w:type="character" w:customStyle="1" w:styleId="WW8Num5z0">
     <w:name w:val="WW8Num5z0"/>
+    <w:rsid w:val="00E00F14"/>
     <w:rPr>
       <w:rFonts w:ascii="Symbol" w:hAnsi="Symbol" w:cs="Symbol"/>
     </w:rPr>
   </w:style>
   <w:style w:type="character" w:customStyle="1" w:styleId="WW8Num5z1">
     <w:name w:val="WW8Num5z1"/>
+    <w:rsid w:val="00E00F14"/>
     <w:rPr>
       <w:rFonts w:ascii="Courier New" w:hAnsi="Courier New" w:cs="Courier New"/>
     </w:rPr>
   </w:style>
   <w:style w:type="character" w:customStyle="1" w:styleId="WW8Num5z2">
     <w:name w:val="WW8Num5z2"/>
+    <w:rsid w:val="00E00F14"/>
     <w:rPr>
       <w:rFonts w:ascii="Wingdings" w:hAnsi="Wingdings" w:cs="Wingdings"/>
     </w:rPr>
   </w:style>
   <w:style w:type="character" w:customStyle="1" w:styleId="WW8Num6z0">
     <w:name w:val="WW8Num6z0"/>
+    <w:rsid w:val="00E00F14"/>
     <w:rPr>
       <w:rFonts w:ascii="Symbol" w:hAnsi="Symbol" w:cs="Symbol"/>
     </w:rPr>
   </w:style>
   <w:style w:type="character" w:customStyle="1" w:styleId="WW8Num6z1">
     <w:name w:val="WW8Num6z1"/>
+    <w:rsid w:val="00E00F14"/>
     <w:rPr>
       <w:rFonts w:ascii="Courier New" w:hAnsi="Courier New" w:cs="Courier New"/>
     </w:rPr>
   </w:style>
   <w:style w:type="character" w:customStyle="1" w:styleId="WW8Num6z2">
     <w:name w:val="WW8Num6z2"/>
+    <w:rsid w:val="00E00F14"/>
     <w:rPr>
       <w:rFonts w:ascii="Wingdings" w:hAnsi="Wingdings" w:cs="Wingdings"/>
     </w:rPr>
   </w:style>
   <w:style w:type="character" w:customStyle="1" w:styleId="WW8Num7z0">
     <w:name w:val="WW8Num7z0"/>
+    <w:rsid w:val="00E00F14"/>
     <w:rPr>
       <w:rFonts w:ascii="Symbol" w:hAnsi="Symbol" w:cs="Symbol"/>
     </w:rPr>
   </w:style>
   <w:style w:type="character" w:customStyle="1" w:styleId="WW8Num7z1">
     <w:name w:val="WW8Num7z1"/>
+    <w:rsid w:val="00E00F14"/>
     <w:rPr>
       <w:rFonts w:ascii="Courier New" w:hAnsi="Courier New" w:cs="Courier New"/>
     </w:rPr>
   </w:style>
   <w:style w:type="character" w:customStyle="1" w:styleId="WW8Num7z2">
     <w:name w:val="WW8Num7z2"/>
+    <w:rsid w:val="00E00F14"/>
     <w:rPr>
       <w:rFonts w:ascii="Wingdings" w:hAnsi="Wingdings" w:cs="Wingdings"/>
     </w:rPr>
   </w:style>
   <w:style w:type="character" w:customStyle="1" w:styleId="WW8Num8z0">
     <w:name w:val="WW8Num8z0"/>
+    <w:rsid w:val="00E00F14"/>
     <w:rPr>
       <w:rFonts w:ascii="Symbol" w:hAnsi="Symbol" w:cs="Symbol"/>
     </w:rPr>
   </w:style>
   <w:style w:type="character" w:customStyle="1" w:styleId="WW8Num8z1">
     <w:name w:val="WW8Num8z1"/>
+    <w:rsid w:val="00E00F14"/>
     <w:rPr>
       <w:rFonts w:ascii="Courier New" w:hAnsi="Courier New" w:cs="Courier New"/>
     </w:rPr>
   </w:style>
   <w:style w:type="character" w:customStyle="1" w:styleId="WW8Num8z2">
     <w:name w:val="WW8Num8z2"/>
+    <w:rsid w:val="00E00F14"/>
     <w:rPr>
       <w:rFonts w:ascii="Wingdings" w:hAnsi="Wingdings" w:cs="Wingdings"/>
     </w:rPr>
   </w:style>
   <w:style w:type="character" w:customStyle="1" w:styleId="WW8Num9z0">
     <w:name w:val="WW8Num9z0"/>
+    <w:rsid w:val="00E00F14"/>
     <w:rPr>
       <w:rFonts w:ascii="Symbol" w:hAnsi="Symbol" w:cs="Symbol"/>
     </w:rPr>
   </w:style>
   <w:style w:type="character" w:customStyle="1" w:styleId="WW8Num9z1">
     <w:name w:val="WW8Num9z1"/>
+    <w:rsid w:val="00E00F14"/>
     <w:rPr>
       <w:rFonts w:ascii="Courier New" w:hAnsi="Courier New" w:cs="Courier New"/>
     </w:rPr>
   </w:style>
   <w:style w:type="character" w:customStyle="1" w:styleId="WW8Num9z2">
     <w:name w:val="WW8Num9z2"/>
+    <w:rsid w:val="00E00F14"/>
     <w:rPr>
       <w:rFonts w:ascii="Wingdings" w:hAnsi="Wingdings" w:cs="Wingdings"/>
     </w:rPr>
   </w:style>
   <w:style w:type="character" w:customStyle="1" w:styleId="WW8Num10z0">
     <w:name w:val="WW8Num10z0"/>
+    <w:rsid w:val="00E00F14"/>
     <w:rPr>
       <w:rFonts w:ascii="Symbol" w:hAnsi="Symbol" w:cs="Symbol"/>
     </w:rPr>
   </w:style>
   <w:style w:type="character" w:customStyle="1" w:styleId="WW8Num10z1">
     <w:name w:val="WW8Num10z1"/>
+    <w:rsid w:val="00E00F14"/>
     <w:rPr>
       <w:rFonts w:ascii="Courier New" w:hAnsi="Courier New" w:cs="Courier New"/>
     </w:rPr>
   </w:style>
   <w:style w:type="character" w:customStyle="1" w:styleId="WW8Num10z2">
     <w:name w:val="WW8Num10z2"/>
+    <w:rsid w:val="00E00F14"/>
     <w:rPr>
       <w:rFonts w:ascii="Wingdings" w:hAnsi="Wingdings" w:cs="Wingdings"/>
     </w:rPr>
-  </w:style>
-  <w:style w:type="character" w:styleId="DefaultParagraphFont0">
-    <w:name w:val="Default Paragraph Font"/>
   </w:style>
   <w:style w:type="character" w:customStyle="1" w:styleId="Heading1Char">
     <w:name w:val="Heading 1 Char"/>
-    <w:basedOn w:val="DefaultParagraphFont0"/>
+    <w:basedOn w:val="DefaultParagraphFont"/>
+    <w:rsid w:val="00E00F14"/>
     <w:rPr>
       <w:b/>
       <w:bCs/>
@@ -4745,7 +4678,8 @@
   </w:style>
   <w:style w:type="character" w:customStyle="1" w:styleId="Heading2Char">
     <w:name w:val="Heading 2 Char"/>
-    <w:basedOn w:val="DefaultParagraphFont0"/>
+    <w:basedOn w:val="DefaultParagraphFont"/>
+    <w:rsid w:val="00E00F14"/>
     <w:rPr>
       <w:caps/>
       <w:spacing w:val="15"/>
@@ -4753,7 +4687,8 @@
   </w:style>
   <w:style w:type="character" w:customStyle="1" w:styleId="Heading3Char">
     <w:name w:val="Heading 3 Char"/>
-    <w:basedOn w:val="DefaultParagraphFont0"/>
+    <w:basedOn w:val="DefaultParagraphFont"/>
+    <w:rsid w:val="00E00F14"/>
     <w:rPr>
       <w:caps/>
       <w:color w:val="151515"/>
@@ -4762,24 +4697,25 @@
   </w:style>
   <w:style w:type="character" w:styleId="Hyperlink">
     <w:name w:val="Hyperlink"/>
-    <w:basedOn w:val="DefaultParagraphFont0"/>
+    <w:basedOn w:val="DefaultParagraphFont"/>
+    <w:rsid w:val="00E00F14"/>
     <w:rPr>
       <w:color w:val="0000FF"/>
       <w:u w:val="single"/>
-      <w:lang/>
     </w:rPr>
   </w:style>
   <w:style w:type="character" w:styleId="FollowedHyperlink">
     <w:name w:val="FollowedHyperlink"/>
-    <w:basedOn w:val="DefaultParagraphFont0"/>
-    <w:rPr>
-      <w:color w:val="800080"/>
+    <w:rsid w:val="00E00F14"/>
+    <w:rPr>
+      <w:color w:val="800000"/>
       <w:u w:val="single"/>
     </w:rPr>
   </w:style>
   <w:style w:type="character" w:customStyle="1" w:styleId="TitleChar">
     <w:name w:val="Title Char"/>
-    <w:basedOn w:val="DefaultParagraphFont0"/>
+    <w:basedOn w:val="DefaultParagraphFont"/>
+    <w:rsid w:val="00E00F14"/>
     <w:rPr>
       <w:caps/>
       <w:color w:val="2B2B2B"/>
@@ -4791,7 +4727,8 @@
   </w:style>
   <w:style w:type="character" w:customStyle="1" w:styleId="SubtitleChar">
     <w:name w:val="Subtitle Char"/>
-    <w:basedOn w:val="DefaultParagraphFont0"/>
+    <w:basedOn w:val="DefaultParagraphFont"/>
+    <w:rsid w:val="00E00F14"/>
     <w:rPr>
       <w:caps/>
       <w:color w:val="595959"/>
@@ -4802,7 +4739,8 @@
   </w:style>
   <w:style w:type="character" w:customStyle="1" w:styleId="BalloonTextChar">
     <w:name w:val="Balloon Text Char"/>
-    <w:basedOn w:val="DefaultParagraphFont0"/>
+    <w:basedOn w:val="DefaultParagraphFont"/>
+    <w:rsid w:val="00E00F14"/>
     <w:rPr>
       <w:rFonts w:ascii="Tahoma" w:hAnsi="Tahoma" w:cs="Tahoma"/>
       <w:sz w:val="16"/>
@@ -4811,7 +4749,8 @@
   </w:style>
   <w:style w:type="character" w:customStyle="1" w:styleId="Heading4Char">
     <w:name w:val="Heading 4 Char"/>
-    <w:basedOn w:val="DefaultParagraphFont0"/>
+    <w:basedOn w:val="DefaultParagraphFont"/>
+    <w:rsid w:val="00E00F14"/>
     <w:rPr>
       <w:caps/>
       <w:color w:val="202020"/>
@@ -4820,7 +4759,8 @@
   </w:style>
   <w:style w:type="character" w:customStyle="1" w:styleId="Heading5Char">
     <w:name w:val="Heading 5 Char"/>
-    <w:basedOn w:val="DefaultParagraphFont0"/>
+    <w:basedOn w:val="DefaultParagraphFont"/>
+    <w:rsid w:val="00E00F14"/>
     <w:rPr>
       <w:caps/>
       <w:color w:val="202020"/>
@@ -4829,7 +4769,8 @@
   </w:style>
   <w:style w:type="character" w:customStyle="1" w:styleId="Heading6Char">
     <w:name w:val="Heading 6 Char"/>
-    <w:basedOn w:val="DefaultParagraphFont0"/>
+    <w:basedOn w:val="DefaultParagraphFont"/>
+    <w:rsid w:val="00E00F14"/>
     <w:rPr>
       <w:caps/>
       <w:color w:val="202020"/>
@@ -4838,7 +4779,8 @@
   </w:style>
   <w:style w:type="character" w:customStyle="1" w:styleId="Heading7Char">
     <w:name w:val="Heading 7 Char"/>
-    <w:basedOn w:val="DefaultParagraphFont0"/>
+    <w:basedOn w:val="DefaultParagraphFont"/>
+    <w:rsid w:val="00E00F14"/>
     <w:rPr>
       <w:caps/>
       <w:color w:val="202020"/>
@@ -4847,7 +4789,8 @@
   </w:style>
   <w:style w:type="character" w:customStyle="1" w:styleId="Heading8Char">
     <w:name w:val="Heading 8 Char"/>
-    <w:basedOn w:val="DefaultParagraphFont0"/>
+    <w:basedOn w:val="DefaultParagraphFont"/>
+    <w:rsid w:val="00E00F14"/>
     <w:rPr>
       <w:caps/>
       <w:spacing w:val="10"/>
@@ -4857,7 +4800,8 @@
   </w:style>
   <w:style w:type="character" w:customStyle="1" w:styleId="Heading9Char">
     <w:name w:val="Heading 9 Char"/>
-    <w:basedOn w:val="DefaultParagraphFont0"/>
+    <w:basedOn w:val="DefaultParagraphFont"/>
+    <w:rsid w:val="00E00F14"/>
     <w:rPr>
       <w:i/>
       <w:caps/>
@@ -4869,6 +4813,7 @@
   <w:style w:type="character" w:styleId="Strong">
     <w:name w:val="Strong"/>
     <w:qFormat/>
+    <w:rsid w:val="00E00F14"/>
     <w:rPr>
       <w:b/>
       <w:bCs/>
@@ -4877,6 +4822,7 @@
   <w:style w:type="character" w:styleId="Emphasis">
     <w:name w:val="Emphasis"/>
     <w:qFormat/>
+    <w:rsid w:val="00E00F14"/>
     <w:rPr>
       <w:i/>
       <w:iCs/>
@@ -4887,7 +4833,8 @@
   </w:style>
   <w:style w:type="character" w:customStyle="1" w:styleId="NoSpacingChar">
     <w:name w:val="No Spacing Char"/>
-    <w:basedOn w:val="DefaultParagraphFont0"/>
+    <w:basedOn w:val="DefaultParagraphFont"/>
+    <w:rsid w:val="00E00F14"/>
     <w:rPr>
       <w:sz w:val="20"/>
       <w:szCs w:val="20"/>
@@ -4895,7 +4842,8 @@
   </w:style>
   <w:style w:type="character" w:customStyle="1" w:styleId="QuoteChar">
     <w:name w:val="Quote Char"/>
-    <w:basedOn w:val="DefaultParagraphFont0"/>
+    <w:basedOn w:val="DefaultParagraphFont"/>
+    <w:rsid w:val="00E00F14"/>
     <w:rPr>
       <w:i/>
       <w:iCs/>
@@ -4905,7 +4853,8 @@
   </w:style>
   <w:style w:type="character" w:customStyle="1" w:styleId="IntenseQuoteChar">
     <w:name w:val="Intense Quote Char"/>
-    <w:basedOn w:val="DefaultParagraphFont0"/>
+    <w:basedOn w:val="DefaultParagraphFont"/>
+    <w:rsid w:val="00E00F14"/>
     <w:rPr>
       <w:i/>
       <w:iCs/>
@@ -4917,6 +4866,7 @@
   <w:style w:type="character" w:styleId="SubtleEmphasis">
     <w:name w:val="Subtle Emphasis"/>
     <w:qFormat/>
+    <w:rsid w:val="00E00F14"/>
     <w:rPr>
       <w:i/>
       <w:iCs/>
@@ -4926,6 +4876,7 @@
   <w:style w:type="character" w:styleId="IntenseEmphasis">
     <w:name w:val="Intense Emphasis"/>
     <w:qFormat/>
+    <w:rsid w:val="00E00F14"/>
     <w:rPr>
       <w:b/>
       <w:bCs/>
@@ -4937,6 +4888,7 @@
   <w:style w:type="character" w:styleId="SubtleReference">
     <w:name w:val="Subtle Reference"/>
     <w:qFormat/>
+    <w:rsid w:val="00E00F14"/>
     <w:rPr>
       <w:b/>
       <w:bCs/>
@@ -4946,6 +4898,7 @@
   <w:style w:type="character" w:styleId="IntenseReference">
     <w:name w:val="Intense Reference"/>
     <w:qFormat/>
+    <w:rsid w:val="00E00F14"/>
     <w:rPr>
       <w:b/>
       <w:bCs/>
@@ -4958,6 +4911,7 @@
   <w:style w:type="character" w:styleId="BookTitle">
     <w:name w:val="Book Title"/>
     <w:qFormat/>
+    <w:rsid w:val="00E00F14"/>
     <w:rPr>
       <w:b/>
       <w:bCs/>
@@ -4968,20 +4922,14 @@
   </w:style>
   <w:style w:type="character" w:customStyle="1" w:styleId="ListLabel1">
     <w:name w:val="ListLabel 1"/>
+    <w:rsid w:val="00E00F14"/>
     <w:rPr>
       <w:rFonts w:cs="Courier New"/>
-    </w:rPr>
-  </w:style>
-  <w:style w:type="character" w:styleId="FollowedHyperlink0">
-    <w:name w:val="FollowedHyperlink"/>
-    <w:rPr>
-      <w:color w:val="800000"/>
-      <w:u w:val="single"/>
-      <w:lang/>
     </w:rPr>
   </w:style>
   <w:style w:type="character" w:customStyle="1" w:styleId="Bullets">
     <w:name w:val="Bullets"/>
+    <w:rsid w:val="00E00F14"/>
     <w:rPr>
       <w:rFonts w:ascii="OpenSymbol" w:eastAsia="OpenSymbol" w:hAnsi="OpenSymbol" w:cs="OpenSymbol"/>
     </w:rPr>
@@ -4990,6 +4938,7 @@
     <w:name w:val="Heading"/>
     <w:basedOn w:val="Normal"/>
     <w:next w:val="BodyText"/>
+    <w:rsid w:val="00E00F14"/>
     <w:pPr>
       <w:keepNext/>
       <w:spacing w:before="240" w:after="120"/>
@@ -5003,6 +4952,7 @@
   <w:style w:type="paragraph" w:styleId="BodyText">
     <w:name w:val="Body Text"/>
     <w:basedOn w:val="Normal"/>
+    <w:rsid w:val="00E00F14"/>
     <w:pPr>
       <w:spacing w:before="0" w:after="120"/>
     </w:pPr>
@@ -5010,11 +4960,13 @@
   <w:style w:type="paragraph" w:styleId="List">
     <w:name w:val="List"/>
     <w:basedOn w:val="BodyText"/>
+    <w:rsid w:val="00E00F14"/>
   </w:style>
   <w:style w:type="paragraph" w:styleId="Caption">
     <w:name w:val="caption"/>
     <w:basedOn w:val="Normal"/>
     <w:qFormat/>
+    <w:rsid w:val="00E00F14"/>
     <w:pPr>
       <w:suppressLineNumbers/>
       <w:spacing w:before="120" w:after="120"/>
@@ -5029,6 +4981,7 @@
   <w:style w:type="paragraph" w:customStyle="1" w:styleId="Index">
     <w:name w:val="Index"/>
     <w:basedOn w:val="Normal"/>
+    <w:rsid w:val="00E00F14"/>
     <w:pPr>
       <w:suppressLineNumbers/>
     </w:pPr>
@@ -5037,6 +4990,7 @@
     <w:name w:val="List Paragraph"/>
     <w:basedOn w:val="Normal"/>
     <w:qFormat/>
+    <w:rsid w:val="00E00F14"/>
     <w:pPr>
       <w:ind w:left="720"/>
     </w:pPr>
@@ -5046,6 +5000,7 @@
     <w:basedOn w:val="Normal"/>
     <w:next w:val="Subtitle"/>
     <w:qFormat/>
+    <w:rsid w:val="00E00F14"/>
     <w:pPr>
       <w:spacing w:before="720"/>
       <w:jc w:val="center"/>
@@ -5065,6 +5020,7 @@
     <w:basedOn w:val="Normal"/>
     <w:next w:val="BodyText"/>
     <w:qFormat/>
+    <w:rsid w:val="00E00F14"/>
     <w:pPr>
       <w:spacing w:after="1000" w:line="100" w:lineRule="atLeast"/>
       <w:jc w:val="center"/>
@@ -5082,6 +5038,7 @@
   <w:style w:type="paragraph" w:styleId="BalloonText">
     <w:name w:val="Balloon Text"/>
     <w:basedOn w:val="Normal"/>
+    <w:rsid w:val="00E00F14"/>
     <w:pPr>
       <w:spacing w:after="0" w:line="100" w:lineRule="atLeast"/>
     </w:pPr>
@@ -5091,9 +5048,10 @@
       <w:szCs w:val="16"/>
     </w:rPr>
   </w:style>
-  <w:style w:type="paragraph" w:customStyle="1" w:styleId="caption0">
-    <w:name w:val="caption"/>
+  <w:style w:type="paragraph" w:customStyle="1" w:styleId="Caption1">
+    <w:name w:val="Caption1"/>
     <w:basedOn w:val="Normal"/>
+    <w:rsid w:val="00E00F14"/>
     <w:rPr>
       <w:b/>
       <w:bCs/>
@@ -5106,6 +5064,7 @@
     <w:name w:val="No Spacing"/>
     <w:basedOn w:val="Normal"/>
     <w:qFormat/>
+    <w:rsid w:val="00E00F14"/>
     <w:pPr>
       <w:spacing w:before="0" w:after="0" w:line="100" w:lineRule="atLeast"/>
     </w:pPr>
@@ -5114,6 +5073,7 @@
     <w:name w:val="Quote"/>
     <w:basedOn w:val="Normal"/>
     <w:qFormat/>
+    <w:rsid w:val="00E00F14"/>
     <w:rPr>
       <w:i/>
       <w:iCs/>
@@ -5123,6 +5083,7 @@
     <w:name w:val="Intense Quote"/>
     <w:basedOn w:val="Normal"/>
     <w:qFormat/>
+    <w:rsid w:val="00E00F14"/>
     <w:pPr>
       <w:pBdr>
         <w:top w:val="single" w:sz="4" w:space="10" w:color="000000"/>
@@ -5141,6 +5102,7 @@
   <w:style w:type="paragraph" w:customStyle="1" w:styleId="ContentsHeading">
     <w:name w:val="Contents Heading"/>
     <w:basedOn w:val="Heading1"/>
+    <w:rsid w:val="00E00F14"/>
     <w:pPr>
       <w:suppressLineNumbers/>
     </w:pPr>

</xml_diff>